<commit_message>
-added TViMS lab5 \n -rework TViMS lab4
</commit_message>
<xml_diff>
--- a/ТСПП/реферат/Реферат ТСПП.docx
+++ b/ТСПП/реферат/Реферат ТСПП.docx
@@ -41,7 +41,25 @@
           <w:szCs w:val="28"/>
           <w:lang w:val="ru-RU"/>
         </w:rPr>
-        <w:t>Федеральное автономное бюджетное образовательное учреждение высшего образования</w:t>
+        <w:t xml:space="preserve">Федеральное </w:t>
+      </w:r>
+      <w:r>
+        <w:rPr>
+          <w:rFonts w:cs="Times New Roman"/>
+          <w:sz w:val="28"/>
+          <w:szCs w:val="28"/>
+          <w:lang w:val="ru-RU"/>
+        </w:rPr>
+        <w:t xml:space="preserve">государственное </w:t>
+      </w:r>
+      <w:r>
+        <w:rPr>
+          <w:rFonts w:cs="Times New Roman"/>
+          <w:sz w:val="28"/>
+          <w:szCs w:val="28"/>
+          <w:lang w:val="ru-RU"/>
+        </w:rPr>
+        <w:t>автономное образовательное учреждение высшего образования</w:t>
       </w:r>
     </w:p>
     <w:p>
@@ -116,8 +134,28 @@
           <w:szCs w:val="28"/>
           <w:lang w:val="ru-RU"/>
         </w:rPr>
-        <w:t>кафедра Информационных систем</w:t>
-      </w:r>
+        <w:t>кафедра Информационные</w:t>
+      </w:r>
+      <w:r>
+        <w:rPr>
+          <w:rFonts w:cs="Times New Roman"/>
+          <w:sz w:val="28"/>
+          <w:szCs w:val="28"/>
+          <w:lang w:val="ru-RU"/>
+        </w:rPr>
+        <w:t xml:space="preserve"> систем</w:t>
+      </w:r>
+      <w:r>
+        <w:rPr>
+          <w:rFonts w:cs="Times New Roman"/>
+          <w:sz w:val="28"/>
+          <w:szCs w:val="28"/>
+          <w:lang w:val="ru-RU"/>
+        </w:rPr>
+        <w:t>ы</w:t>
+      </w:r>
+      <w:bookmarkStart w:id="0" w:name="_GoBack"/>
+      <w:bookmarkEnd w:id="0"/>
     </w:p>
     <w:p>
       <w:pPr>
@@ -538,18 +576,7 @@
           <w:szCs w:val="28"/>
           <w:lang w:val="ru-RU"/>
         </w:rPr>
-        <w:t xml:space="preserve">  </w:t>
-      </w:r>
-      <w:bookmarkStart w:id="0" w:name="_GoBack"/>
-      <w:bookmarkEnd w:id="0"/>
-      <w:r>
-        <w:rPr>
-          <w:rFonts w:cs="Times New Roman"/>
-          <w:sz w:val="28"/>
-          <w:szCs w:val="28"/>
-          <w:lang w:val="ru-RU"/>
-        </w:rPr>
-        <w:t xml:space="preserve">     </w:t>
+        <w:t xml:space="preserve">       </w:t>
       </w:r>
       <w:r>
         <w:rPr>
@@ -4326,25 +4353,17 @@
           <w:szCs w:val="28"/>
           <w:lang w:val="ru-RU"/>
         </w:rPr>
-        <w:t>На развитие бережливого подхода к разработке программного обеспечения, оказали действие гибкие методологии, в частности экстремальное программирование. Как будет видно из описания основных принципов, они часто пересекаются с принципами экстремального программирования.</w:t>
-      </w:r>
-    </w:p>
-    <w:p>
-      <w:pPr>
-        <w:widowControl/>
-        <w:suppressAutoHyphens w:val="0"/>
-        <w:autoSpaceDE w:val="0"/>
-        <w:autoSpaceDN w:val="0"/>
-        <w:adjustRightInd w:val="0"/>
-        <w:spacing w:after="120" w:line="360" w:lineRule="auto"/>
-        <w:contextualSpacing/>
-        <w:rPr>
-          <w:rFonts w:cs="Times New Roman"/>
-          <w:sz w:val="28"/>
-          <w:szCs w:val="28"/>
-          <w:lang w:val="ru-RU"/>
-        </w:rPr>
-      </w:pPr>
+        <w:t>На развитие бережливого подхода к разработке программного обеспечения, оказали действие гибкие методологии, в частности экстремальное программирование. Как будет видно из описания основных принципов, они часто пересекаются</w:t>
+      </w:r>
+      <w:r>
+        <w:rPr>
+          <w:rFonts w:cs="Times New Roman"/>
+          <w:sz w:val="28"/>
+          <w:szCs w:val="28"/>
+          <w:lang w:val="ru-RU"/>
+        </w:rPr>
+        <w:t>.</w:t>
+      </w:r>
     </w:p>
     <w:p>
       <w:pPr>
@@ -4494,6 +4513,17 @@
     </w:p>
     <w:p>
       <w:pPr>
+        <w:pStyle w:val="a3"/>
+      </w:pPr>
+      <w:r>
+        <w:t>Принцип №2. Встраивание качества</w:t>
+      </w:r>
+      <w:r>
+        <w:t>.</w:t>
+      </w:r>
+    </w:p>
+    <w:p>
+      <w:pPr>
         <w:widowControl/>
         <w:suppressAutoHyphens w:val="0"/>
         <w:autoSpaceDE w:val="0"/>
@@ -4509,6 +4539,43 @@
           <w:lang w:val="ru-RU"/>
         </w:rPr>
       </w:pPr>
+      <w:r>
+        <w:rPr>
+          <w:rFonts w:cs="Times New Roman"/>
+          <w:sz w:val="28"/>
+          <w:szCs w:val="28"/>
+          <w:lang w:val="ru-RU"/>
+        </w:rPr>
+        <w:tab/>
+      </w:r>
+      <w:r>
+        <w:rPr>
+          <w:rFonts w:cs="Times New Roman"/>
+          <w:sz w:val="28"/>
+          <w:szCs w:val="28"/>
+          <w:lang w:val="ru-RU"/>
+        </w:rPr>
+        <w:t xml:space="preserve">Большую роль при бережливом подходе к разработке ПО играет дисциплина. Ее цель является внедрение качества в программный код, а не </w:t>
+      </w:r>
+      <w:r>
+        <w:rPr>
+          <w:rFonts w:cs="Times New Roman"/>
+          <w:sz w:val="28"/>
+          <w:szCs w:val="28"/>
+          <w:lang w:val="ru-RU"/>
+        </w:rPr>
+        <w:lastRenderedPageBreak/>
+        <w:t>тестирование кода после его создания.</w:t>
+      </w:r>
+      <w:r>
+        <w:rPr>
+          <w:rFonts w:cs="Times New Roman"/>
+          <w:sz w:val="28"/>
+          <w:szCs w:val="28"/>
+          <w:lang w:val="ru-RU"/>
+        </w:rPr>
+        <w:t xml:space="preserve"> Следует проводить контроль кода от дефектов.</w:t>
+      </w:r>
     </w:p>
     <w:p>
       <w:pPr>
@@ -4527,17 +4594,78 @@
           <w:lang w:val="ru-RU"/>
         </w:rPr>
       </w:pPr>
-    </w:p>
-    <w:p>
-      <w:pPr>
-        <w:pStyle w:val="a3"/>
-      </w:pPr>
-      <w:r>
-        <w:lastRenderedPageBreak/>
-        <w:t>Принцип №2. Встраивание качества</w:t>
-      </w:r>
-      <w:r>
-        <w:t>.</w:t>
+      <w:r>
+        <w:rPr>
+          <w:rFonts w:cs="Times New Roman"/>
+          <w:sz w:val="28"/>
+          <w:szCs w:val="28"/>
+          <w:lang w:val="ru-RU"/>
+        </w:rPr>
+        <w:tab/>
+        <w:t>Условно контроль можно разделить на контроль с целью обнаружения дефекта и контроль с целью предотвращения дефекта.</w:t>
+      </w:r>
+      <w:r>
+        <w:rPr>
+          <w:rFonts w:cs="Times New Roman"/>
+          <w:sz w:val="28"/>
+          <w:szCs w:val="28"/>
+          <w:lang w:val="ru-RU"/>
+        </w:rPr>
+        <w:t xml:space="preserve"> В бережливом</w:t>
+      </w:r>
+      <w:r>
+        <w:rPr>
+          <w:rFonts w:cs="Times New Roman"/>
+          <w:sz w:val="28"/>
+          <w:szCs w:val="28"/>
+          <w:lang w:val="ru-RU"/>
+        </w:rPr>
+        <w:t xml:space="preserve"> подходе имеет место второй вид, согласно которому системы, </w:t>
+      </w:r>
+      <w:r>
+        <w:rPr>
+          <w:rFonts w:cs="Times New Roman"/>
+          <w:sz w:val="28"/>
+          <w:szCs w:val="28"/>
+          <w:lang w:val="ru-RU"/>
+        </w:rPr>
+        <w:t xml:space="preserve">обнаруживающие </w:t>
+      </w:r>
+      <w:r>
+        <w:rPr>
+          <w:rFonts w:cs="Times New Roman"/>
+          <w:sz w:val="28"/>
+          <w:szCs w:val="28"/>
+          <w:lang w:val="ru-RU"/>
+        </w:rPr>
+        <w:t>дефекты, способствуют накоплению работ, которые нуждаются в исправлении и являются источниками непроизводственных затрат.</w:t>
+      </w:r>
+      <w:r>
+        <w:rPr>
+          <w:rFonts w:cs="Times New Roman"/>
+          <w:sz w:val="28"/>
+          <w:szCs w:val="28"/>
+          <w:lang w:val="ru-RU"/>
+        </w:rPr>
+        <w:t xml:space="preserve"> В данной концепции целью является устранение дефектов в процессе создания кода. Интеграция кода производится совместно с тестами, и если тест не будет пройден, новый код не создается. Данный принцип пересекается с принципом </w:t>
+      </w:r>
+      <w:r>
+        <w:rPr>
+          <w:rFonts w:cs="Times New Roman"/>
+          <w:sz w:val="28"/>
+          <w:szCs w:val="28"/>
+          <w:lang w:val="en-US"/>
+        </w:rPr>
+        <w:t>TDD</w:t>
+      </w:r>
+      <w:r>
+        <w:rPr>
+          <w:rFonts w:cs="Times New Roman"/>
+          <w:sz w:val="28"/>
+          <w:szCs w:val="28"/>
+          <w:lang w:val="ru-RU"/>
+        </w:rPr>
+        <w:t xml:space="preserve"> (разработка через тестирование) из методологии экстремального программирования.</w:t>
       </w:r>
     </w:p>
     <w:p>
@@ -4565,24 +4693,21 @@
           <w:lang w:val="ru-RU"/>
         </w:rPr>
         <w:tab/>
-      </w:r>
-      <w:r>
-        <w:rPr>
-          <w:rFonts w:cs="Times New Roman"/>
-          <w:sz w:val="28"/>
-          <w:szCs w:val="28"/>
-          <w:lang w:val="ru-RU"/>
-        </w:rPr>
-        <w:t>Большую роль при бережливом подходе к разработке ПО играет дисциплина. Ее цель является внедрение качества в программный код, а не тестирование кода после его создания.</w:t>
-      </w:r>
-      <w:r>
-        <w:rPr>
-          <w:rFonts w:cs="Times New Roman"/>
-          <w:sz w:val="28"/>
-          <w:szCs w:val="28"/>
-          <w:lang w:val="ru-RU"/>
-        </w:rPr>
-        <w:t xml:space="preserve"> Следует проводить контроль кода от дефектов.</w:t>
+        <w:t>Авторы методологии не призывают отказываться от заключительного тестирования, а пытаются донести, что выявление дефектов при заключительной проверке должно быть исключением, а не правилом.</w:t>
+      </w:r>
+    </w:p>
+    <w:p>
+      <w:pPr>
+        <w:pStyle w:val="a3"/>
+      </w:pPr>
+      <w:r>
+        <w:t>Принцип №3. Со</w:t>
+      </w:r>
+      <w:r>
+        <w:t>здание знаний</w:t>
+      </w:r>
+      <w:r>
+        <w:t>.</w:t>
       </w:r>
     </w:p>
     <w:p>
@@ -4610,70 +4735,16 @@
           <w:lang w:val="ru-RU"/>
         </w:rPr>
         <w:tab/>
-        <w:t>Условно контроль можно разделить на контроль с целью обнаружения дефекта и контроль с целью предотвращения дефекта.</w:t>
-      </w:r>
-      <w:r>
-        <w:rPr>
-          <w:rFonts w:cs="Times New Roman"/>
-          <w:sz w:val="28"/>
-          <w:szCs w:val="28"/>
-          <w:lang w:val="ru-RU"/>
-        </w:rPr>
-        <w:t xml:space="preserve"> В бережливом</w:t>
-      </w:r>
-      <w:r>
-        <w:rPr>
-          <w:rFonts w:cs="Times New Roman"/>
-          <w:sz w:val="28"/>
-          <w:szCs w:val="28"/>
-          <w:lang w:val="ru-RU"/>
-        </w:rPr>
-        <w:t xml:space="preserve"> подходе имеет место второй вид, согласно которому системы, </w:t>
-      </w:r>
-      <w:r>
-        <w:rPr>
-          <w:rFonts w:cs="Times New Roman"/>
-          <w:sz w:val="28"/>
-          <w:szCs w:val="28"/>
-          <w:lang w:val="ru-RU"/>
-        </w:rPr>
-        <w:t xml:space="preserve">обнаруживающие </w:t>
-      </w:r>
-      <w:r>
-        <w:rPr>
-          <w:rFonts w:cs="Times New Roman"/>
-          <w:sz w:val="28"/>
-          <w:szCs w:val="28"/>
-          <w:lang w:val="ru-RU"/>
-        </w:rPr>
-        <w:t>дефекты, способствуют накоплению работ, которые нуждаются в исправлении и являются источниками непроизводственных затрат.</w:t>
-      </w:r>
-      <w:r>
-        <w:rPr>
-          <w:rFonts w:cs="Times New Roman"/>
-          <w:sz w:val="28"/>
-          <w:szCs w:val="28"/>
-          <w:lang w:val="ru-RU"/>
-        </w:rPr>
-        <w:t xml:space="preserve"> В данной концепции целью является устранение дефектов в процессе создания кода. Интеграция кода производится совместно с тестами, и если тест не будет пройден, новый код не создается. Данный принцип пересекается с принципом </w:t>
-      </w:r>
-      <w:r>
-        <w:rPr>
-          <w:rFonts w:cs="Times New Roman"/>
-          <w:sz w:val="28"/>
-          <w:szCs w:val="28"/>
-          <w:lang w:val="en-US"/>
-        </w:rPr>
-        <w:t>TDD</w:t>
-      </w:r>
-      <w:r>
-        <w:rPr>
-          <w:rFonts w:cs="Times New Roman"/>
-          <w:sz w:val="28"/>
-          <w:szCs w:val="28"/>
-          <w:lang w:val="ru-RU"/>
-        </w:rPr>
-        <w:t xml:space="preserve"> (разработка через тестирование) из методологии экстремального программирования.</w:t>
+        <w:t>В классических методологиях создания ПО, архитектура создаваемого продукта должна быть определена на начальном этапе, до создания кода, но правильность этой архитектуры подтверждается только после. Так как при предварительном проектировании архитектуры сложно предусмотреть все возможные проблемы</w:t>
+      </w:r>
+      <w:r>
+        <w:rPr>
+          <w:rFonts w:cs="Times New Roman"/>
+          <w:sz w:val="28"/>
+          <w:szCs w:val="28"/>
+          <w:lang w:val="ru-RU"/>
+        </w:rPr>
+        <w:t>, которые могут возникнуть в процессе разработки, данный принцип, предполагает, что архитектура определяется в процессе создания кода.</w:t>
       </w:r>
     </w:p>
     <w:p>
@@ -4701,7 +4772,97 @@
           <w:lang w:val="ru-RU"/>
         </w:rPr>
         <w:tab/>
-        <w:t>Авторы методологии не призывают отказываться от заключительного тестирования, а пытаются донести, что выявление дефектов при заключительной проверке должно быть исключением, а не правилом.</w:t>
+        <w:t>Компании, создают знания, в процессе разработки программного обеспечения, сохраняют в удобном виде и накапливают, для  последующего доступа.</w:t>
+      </w:r>
+      <w:r>
+        <w:rPr>
+          <w:rFonts w:cs="Times New Roman"/>
+          <w:sz w:val="28"/>
+          <w:szCs w:val="28"/>
+          <w:lang w:val="ru-RU"/>
+        </w:rPr>
+        <w:t xml:space="preserve"> Это касается не только решений</w:t>
+      </w:r>
+      <w:r>
+        <w:rPr>
+          <w:rFonts w:cs="Times New Roman"/>
+          <w:sz w:val="28"/>
+          <w:szCs w:val="28"/>
+          <w:lang w:val="ru-RU"/>
+        </w:rPr>
+        <w:t>,</w:t>
+      </w:r>
+      <w:r>
+        <w:rPr>
+          <w:rFonts w:cs="Times New Roman"/>
+          <w:sz w:val="28"/>
+          <w:szCs w:val="28"/>
+          <w:lang w:val="ru-RU"/>
+        </w:rPr>
+        <w:t xml:space="preserve"> которые </w:t>
+      </w:r>
+      <w:r>
+        <w:rPr>
+          <w:rFonts w:cs="Times New Roman"/>
+          <w:sz w:val="28"/>
+          <w:szCs w:val="28"/>
+          <w:lang w:val="ru-RU"/>
+        </w:rPr>
+        <w:t xml:space="preserve">уже </w:t>
+      </w:r>
+      <w:r>
+        <w:rPr>
+          <w:rFonts w:cs="Times New Roman"/>
+          <w:sz w:val="28"/>
+          <w:szCs w:val="28"/>
+          <w:lang w:val="ru-RU"/>
+        </w:rPr>
+        <w:t xml:space="preserve">были успешно применены, а так </w:t>
+      </w:r>
+      <w:r>
+        <w:rPr>
+          <w:rFonts w:cs="Times New Roman"/>
+          <w:sz w:val="28"/>
+          <w:szCs w:val="28"/>
+          <w:lang w:val="ru-RU"/>
+        </w:rPr>
+        <w:t xml:space="preserve">же </w:t>
+      </w:r>
+      <w:r>
+        <w:rPr>
+          <w:rFonts w:cs="Times New Roman"/>
+          <w:sz w:val="28"/>
+          <w:szCs w:val="28"/>
+          <w:lang w:val="ru-RU"/>
+        </w:rPr>
+        <w:t xml:space="preserve">выявления проблем </w:t>
+      </w:r>
+      <w:r>
+        <w:rPr>
+          <w:rFonts w:cs="Times New Roman"/>
+          <w:sz w:val="28"/>
+          <w:szCs w:val="28"/>
+          <w:lang w:val="ru-RU"/>
+        </w:rPr>
+        <w:t xml:space="preserve">в процессе разработки </w:t>
+      </w:r>
+      <w:r>
+        <w:rPr>
+          <w:rFonts w:cs="Times New Roman"/>
+          <w:sz w:val="28"/>
+          <w:szCs w:val="28"/>
+          <w:lang w:val="ru-RU"/>
+        </w:rPr>
+        <w:t>и средств их устранения.</w:t>
+      </w:r>
+      <w:r>
+        <w:rPr>
+          <w:rFonts w:cs="Times New Roman"/>
+          <w:sz w:val="28"/>
+          <w:szCs w:val="28"/>
+          <w:lang w:val="ru-RU"/>
+        </w:rPr>
+        <w:t xml:space="preserve"> </w:t>
       </w:r>
     </w:p>
     <w:p>
@@ -4727,203 +4888,7 @@
         <w:pStyle w:val="a3"/>
       </w:pPr>
       <w:r>
-        <w:t>Принцип №3. Со</w:t>
-      </w:r>
-      <w:r>
-        <w:t>здание знаний</w:t>
-      </w:r>
-      <w:r>
-        <w:t>.</w:t>
-      </w:r>
-    </w:p>
-    <w:p>
-      <w:pPr>
-        <w:widowControl/>
-        <w:suppressAutoHyphens w:val="0"/>
-        <w:autoSpaceDE w:val="0"/>
-        <w:autoSpaceDN w:val="0"/>
-        <w:adjustRightInd w:val="0"/>
-        <w:spacing w:after="120" w:line="360" w:lineRule="auto"/>
-        <w:contextualSpacing/>
-        <w:jc w:val="both"/>
-        <w:rPr>
-          <w:rFonts w:cs="Times New Roman"/>
-          <w:sz w:val="28"/>
-          <w:szCs w:val="28"/>
-          <w:lang w:val="ru-RU"/>
-        </w:rPr>
-      </w:pPr>
-      <w:r>
-        <w:rPr>
-          <w:rFonts w:cs="Times New Roman"/>
-          <w:sz w:val="28"/>
-          <w:szCs w:val="28"/>
-          <w:lang w:val="ru-RU"/>
-        </w:rPr>
-        <w:tab/>
-        <w:t>В классических методологиях создания ПО, архитектура создаваемого продукта должна быть определена на начальном этапе, до создания кода, но правильность этой архитектуры подтверждается только после. Так как при предварительном проектировании архитектуры сложно предусмотреть все возможные проблемы</w:t>
-      </w:r>
-      <w:r>
-        <w:rPr>
-          <w:rFonts w:cs="Times New Roman"/>
-          <w:sz w:val="28"/>
-          <w:szCs w:val="28"/>
-          <w:lang w:val="ru-RU"/>
-        </w:rPr>
-        <w:t>, которые могут возникнуть в процессе разработки, данный принцип, предполагает, что архитектура определяется в процессе создания кода.</w:t>
-      </w:r>
-    </w:p>
-    <w:p>
-      <w:pPr>
-        <w:widowControl/>
-        <w:suppressAutoHyphens w:val="0"/>
-        <w:autoSpaceDE w:val="0"/>
-        <w:autoSpaceDN w:val="0"/>
-        <w:adjustRightInd w:val="0"/>
-        <w:spacing w:after="120" w:line="360" w:lineRule="auto"/>
-        <w:contextualSpacing/>
-        <w:jc w:val="both"/>
-        <w:rPr>
-          <w:rFonts w:cs="Times New Roman"/>
-          <w:sz w:val="28"/>
-          <w:szCs w:val="28"/>
-          <w:lang w:val="ru-RU"/>
-        </w:rPr>
-      </w:pPr>
-      <w:r>
-        <w:rPr>
-          <w:rFonts w:cs="Times New Roman"/>
-          <w:sz w:val="28"/>
-          <w:szCs w:val="28"/>
-          <w:lang w:val="ru-RU"/>
-        </w:rPr>
-        <w:tab/>
-        <w:t xml:space="preserve">Компании, создают знания, в процессе разработки программного обеспечения, сохраняют в удобном виде и накапливают, для  последующего </w:t>
-      </w:r>
-      <w:r>
-        <w:rPr>
-          <w:rFonts w:cs="Times New Roman"/>
-          <w:sz w:val="28"/>
-          <w:szCs w:val="28"/>
-          <w:lang w:val="ru-RU"/>
-        </w:rPr>
         <w:lastRenderedPageBreak/>
-        <w:t>доступа.</w:t>
-      </w:r>
-      <w:r>
-        <w:rPr>
-          <w:rFonts w:cs="Times New Roman"/>
-          <w:sz w:val="28"/>
-          <w:szCs w:val="28"/>
-          <w:lang w:val="ru-RU"/>
-        </w:rPr>
-        <w:t xml:space="preserve"> Это касается не только решений</w:t>
-      </w:r>
-      <w:r>
-        <w:rPr>
-          <w:rFonts w:cs="Times New Roman"/>
-          <w:sz w:val="28"/>
-          <w:szCs w:val="28"/>
-          <w:lang w:val="ru-RU"/>
-        </w:rPr>
-        <w:t>,</w:t>
-      </w:r>
-      <w:r>
-        <w:rPr>
-          <w:rFonts w:cs="Times New Roman"/>
-          <w:sz w:val="28"/>
-          <w:szCs w:val="28"/>
-          <w:lang w:val="ru-RU"/>
-        </w:rPr>
-        <w:t xml:space="preserve"> которые </w:t>
-      </w:r>
-      <w:r>
-        <w:rPr>
-          <w:rFonts w:cs="Times New Roman"/>
-          <w:sz w:val="28"/>
-          <w:szCs w:val="28"/>
-          <w:lang w:val="ru-RU"/>
-        </w:rPr>
-        <w:t xml:space="preserve">уже </w:t>
-      </w:r>
-      <w:r>
-        <w:rPr>
-          <w:rFonts w:cs="Times New Roman"/>
-          <w:sz w:val="28"/>
-          <w:szCs w:val="28"/>
-          <w:lang w:val="ru-RU"/>
-        </w:rPr>
-        <w:t xml:space="preserve">были успешно применены, а так </w:t>
-      </w:r>
-      <w:r>
-        <w:rPr>
-          <w:rFonts w:cs="Times New Roman"/>
-          <w:sz w:val="28"/>
-          <w:szCs w:val="28"/>
-          <w:lang w:val="ru-RU"/>
-        </w:rPr>
-        <w:t xml:space="preserve">же </w:t>
-      </w:r>
-      <w:r>
-        <w:rPr>
-          <w:rFonts w:cs="Times New Roman"/>
-          <w:sz w:val="28"/>
-          <w:szCs w:val="28"/>
-          <w:lang w:val="ru-RU"/>
-        </w:rPr>
-        <w:t xml:space="preserve">выявления проблем </w:t>
-      </w:r>
-      <w:r>
-        <w:rPr>
-          <w:rFonts w:cs="Times New Roman"/>
-          <w:sz w:val="28"/>
-          <w:szCs w:val="28"/>
-          <w:lang w:val="ru-RU"/>
-        </w:rPr>
-        <w:t xml:space="preserve">в процессе разработки </w:t>
-      </w:r>
-      <w:r>
-        <w:rPr>
-          <w:rFonts w:cs="Times New Roman"/>
-          <w:sz w:val="28"/>
-          <w:szCs w:val="28"/>
-          <w:lang w:val="ru-RU"/>
-        </w:rPr>
-        <w:t>и средств их устранения.</w:t>
-      </w:r>
-      <w:r>
-        <w:rPr>
-          <w:rFonts w:cs="Times New Roman"/>
-          <w:sz w:val="28"/>
-          <w:szCs w:val="28"/>
-          <w:lang w:val="ru-RU"/>
-        </w:rPr>
-        <w:t xml:space="preserve"> </w:t>
-      </w:r>
-    </w:p>
-    <w:p>
-      <w:pPr>
-        <w:widowControl/>
-        <w:suppressAutoHyphens w:val="0"/>
-        <w:autoSpaceDE w:val="0"/>
-        <w:autoSpaceDN w:val="0"/>
-        <w:adjustRightInd w:val="0"/>
-        <w:spacing w:after="120" w:line="360" w:lineRule="auto"/>
-        <w:contextualSpacing/>
-        <w:jc w:val="both"/>
-        <w:rPr>
-          <w:rFonts w:cs="Times New Roman"/>
-          <w:sz w:val="28"/>
-          <w:szCs w:val="28"/>
-          <w:lang w:val="ru-RU"/>
-        </w:rPr>
-      </w:pPr>
-    </w:p>
-    <w:p>
-      <w:pPr>
-        <w:pStyle w:val="a3"/>
-      </w:pPr>
-      <w:r>
         <w:t>Принцип №4. Предельно отсроченное принятие решений.</w:t>
       </w:r>
     </w:p>
@@ -5048,6 +5013,20 @@
     </w:p>
     <w:p>
       <w:pPr>
+        <w:pStyle w:val="a3"/>
+      </w:pPr>
+      <w:r>
+        <w:t>Принцип №5.</w:t>
+      </w:r>
+      <w:r>
+        <w:t xml:space="preserve"> Быстрая доставка</w:t>
+      </w:r>
+      <w:r>
+        <w:t>.</w:t>
+      </w:r>
+    </w:p>
+    <w:p>
+      <w:pPr>
         <w:widowControl/>
         <w:suppressAutoHyphens w:val="0"/>
         <w:autoSpaceDE w:val="0"/>
@@ -5064,19 +5043,495 @@
           <w:lang w:val="ru-RU"/>
         </w:rPr>
       </w:pPr>
+      <w:r>
+        <w:rPr>
+          <w:rFonts w:cs="Times New Roman"/>
+          <w:sz w:val="28"/>
+          <w:szCs w:val="28"/>
+          <w:lang w:val="ru-RU"/>
+        </w:rPr>
+        <w:t>Компании, с высоким темпом производства и  доставки своей продукции, как правило имеют большое преимущество, перед своими конкурентами, и это касается не только производства физических товаров. Доставка продукта в кратчайший срок, способствует снижению вероятности отказа от него и сохранению прибыли.</w:t>
+      </w:r>
+    </w:p>
+    <w:p>
+      <w:pPr>
+        <w:widowControl/>
+        <w:suppressAutoHyphens w:val="0"/>
+        <w:autoSpaceDE w:val="0"/>
+        <w:autoSpaceDN w:val="0"/>
+        <w:adjustRightInd w:val="0"/>
+        <w:spacing w:after="120" w:line="360" w:lineRule="auto"/>
+        <w:contextualSpacing/>
+        <w:jc w:val="both"/>
+        <w:rPr>
+          <w:rFonts w:cs="Times New Roman"/>
+          <w:sz w:val="28"/>
+          <w:szCs w:val="28"/>
+          <w:lang w:val="ru-RU"/>
+        </w:rPr>
+      </w:pPr>
+      <w:r>
+        <w:rPr>
+          <w:rFonts w:cs="Times New Roman"/>
+          <w:sz w:val="28"/>
+          <w:szCs w:val="28"/>
+          <w:lang w:val="ru-RU"/>
+        </w:rPr>
+        <w:t xml:space="preserve"> </w:t>
+      </w:r>
+      <w:r>
+        <w:rPr>
+          <w:rFonts w:cs="Times New Roman"/>
+          <w:sz w:val="28"/>
+          <w:szCs w:val="28"/>
+          <w:lang w:val="ru-RU"/>
+        </w:rPr>
+        <w:tab/>
+        <w:t>При производстве программного обеспечения, данный принцип предлагает частый релиз версий и доставку программного обеспечения настолько быстро, чтобы у заказчика не оставалось времени на то, чтобы передумать.</w:t>
+      </w:r>
+    </w:p>
+    <w:p>
+      <w:pPr>
+        <w:widowControl/>
+        <w:suppressAutoHyphens w:val="0"/>
+        <w:autoSpaceDE w:val="0"/>
+        <w:autoSpaceDN w:val="0"/>
+        <w:adjustRightInd w:val="0"/>
+        <w:spacing w:after="120" w:line="360" w:lineRule="auto"/>
+        <w:contextualSpacing/>
+        <w:jc w:val="both"/>
+        <w:rPr>
+          <w:rFonts w:cs="Times New Roman"/>
+          <w:sz w:val="28"/>
+          <w:szCs w:val="28"/>
+          <w:lang w:val="ru-RU"/>
+        </w:rPr>
+      </w:pPr>
+      <w:r>
+        <w:rPr>
+          <w:rFonts w:cs="Times New Roman"/>
+          <w:sz w:val="28"/>
+          <w:szCs w:val="28"/>
+          <w:lang w:val="ru-RU"/>
+        </w:rPr>
+        <w:tab/>
+        <w:t>Для организации этого принципа, требуется организовать работу так, чтобы работники без указаний знали, что им необходимо делать в той или иной ситуации, и решали проблемы, не дожидаясь разрешений.</w:t>
+      </w:r>
     </w:p>
     <w:p>
       <w:pPr>
         <w:pStyle w:val="a3"/>
       </w:pPr>
       <w:r>
-        <w:t>Принцип №5.</w:t>
-      </w:r>
-      <w:r>
-        <w:t xml:space="preserve"> Быстрая доставка</w:t>
+        <w:t>Принцип №6. Уважение</w:t>
+      </w:r>
+      <w:r>
+        <w:t xml:space="preserve"> к людям</w:t>
       </w:r>
       <w:r>
         <w:t>.</w:t>
+      </w:r>
+    </w:p>
+    <w:p>
+      <w:pPr>
+        <w:widowControl/>
+        <w:suppressAutoHyphens w:val="0"/>
+        <w:autoSpaceDE w:val="0"/>
+        <w:autoSpaceDN w:val="0"/>
+        <w:adjustRightInd w:val="0"/>
+        <w:spacing w:after="120" w:line="360" w:lineRule="auto"/>
+        <w:contextualSpacing/>
+        <w:jc w:val="both"/>
+        <w:rPr>
+          <w:rFonts w:cs="Times New Roman"/>
+          <w:sz w:val="28"/>
+          <w:szCs w:val="28"/>
+          <w:lang w:val="ru-RU"/>
+        </w:rPr>
+      </w:pPr>
+      <w:r>
+        <w:rPr>
+          <w:rFonts w:cs="Times New Roman"/>
+          <w:sz w:val="28"/>
+          <w:szCs w:val="28"/>
+          <w:lang w:val="ru-RU"/>
+        </w:rPr>
+        <w:t xml:space="preserve"> Для более глубокого понимания, авторы книги приводят принципы, касающиеся лю</w:t>
+      </w:r>
+      <w:r>
+        <w:rPr>
+          <w:rFonts w:cs="Times New Roman"/>
+          <w:sz w:val="28"/>
+          <w:szCs w:val="28"/>
+          <w:lang w:val="ru-RU"/>
+        </w:rPr>
+        <w:t>д</w:t>
+      </w:r>
+      <w:r>
+        <w:rPr>
+          <w:rFonts w:cs="Times New Roman"/>
+          <w:sz w:val="28"/>
+          <w:szCs w:val="28"/>
+          <w:lang w:val="ru-RU"/>
+        </w:rPr>
+        <w:t xml:space="preserve">ей, системы разработки продукции </w:t>
+      </w:r>
+      <w:r>
+        <w:rPr>
+          <w:rFonts w:cs="Times New Roman"/>
+          <w:sz w:val="28"/>
+          <w:szCs w:val="28"/>
+          <w:lang w:val="en-US"/>
+        </w:rPr>
+        <w:t>Toyota</w:t>
+      </w:r>
+      <w:r>
+        <w:rPr>
+          <w:rFonts w:cs="Times New Roman"/>
+          <w:sz w:val="28"/>
+          <w:szCs w:val="28"/>
+          <w:lang w:val="ru-RU"/>
+        </w:rPr>
+        <w:t>:</w:t>
+      </w:r>
+    </w:p>
+    <w:p>
+      <w:pPr>
+        <w:widowControl/>
+        <w:suppressAutoHyphens w:val="0"/>
+        <w:autoSpaceDE w:val="0"/>
+        <w:autoSpaceDN w:val="0"/>
+        <w:adjustRightInd w:val="0"/>
+        <w:spacing w:after="120" w:line="360" w:lineRule="auto"/>
+        <w:contextualSpacing/>
+        <w:jc w:val="both"/>
+        <w:rPr>
+          <w:rFonts w:cs="Times New Roman"/>
+          <w:sz w:val="28"/>
+          <w:szCs w:val="28"/>
+          <w:lang w:val="ru-RU"/>
+        </w:rPr>
+      </w:pPr>
+      <w:r>
+        <w:rPr>
+          <w:rFonts w:cs="Times New Roman"/>
+          <w:sz w:val="28"/>
+          <w:szCs w:val="28"/>
+          <w:lang w:val="ru-RU"/>
+        </w:rPr>
+        <w:tab/>
+      </w:r>
+      <w:r>
+        <w:rPr>
+          <w:rFonts w:cs="Times New Roman"/>
+          <w:sz w:val="28"/>
+          <w:szCs w:val="28"/>
+          <w:lang w:val="ru-RU"/>
+        </w:rPr>
+        <w:t>Руководитель-предприниматель.</w:t>
+      </w:r>
+    </w:p>
+    <w:p>
+      <w:pPr>
+        <w:widowControl/>
+        <w:suppressAutoHyphens w:val="0"/>
+        <w:autoSpaceDE w:val="0"/>
+        <w:autoSpaceDN w:val="0"/>
+        <w:adjustRightInd w:val="0"/>
+        <w:spacing w:after="120" w:line="360" w:lineRule="auto"/>
+        <w:contextualSpacing/>
+        <w:jc w:val="both"/>
+        <w:rPr>
+          <w:rFonts w:cs="Times New Roman"/>
+          <w:sz w:val="28"/>
+          <w:szCs w:val="28"/>
+          <w:lang w:val="ru-RU"/>
+        </w:rPr>
+      </w:pPr>
+      <w:r>
+        <w:rPr>
+          <w:rFonts w:cs="Times New Roman"/>
+          <w:sz w:val="28"/>
+          <w:szCs w:val="28"/>
+          <w:lang w:val="ru-RU"/>
+        </w:rPr>
+        <w:tab/>
+        <w:t xml:space="preserve">В компаниях, где </w:t>
+      </w:r>
+      <w:r>
+        <w:rPr>
+          <w:rFonts w:cs="Times New Roman"/>
+          <w:sz w:val="28"/>
+          <w:szCs w:val="28"/>
+          <w:lang w:val="ru-RU"/>
+        </w:rPr>
+        <w:t xml:space="preserve">развито уважение к людям, зачастую уделяется много внимания для развития творческих </w:t>
+      </w:r>
+      <w:r>
+        <w:rPr>
+          <w:rFonts w:cs="Times New Roman"/>
+          <w:sz w:val="28"/>
+          <w:szCs w:val="28"/>
+          <w:lang w:val="ru-RU"/>
+        </w:rPr>
+        <w:t>способностей руководителей.</w:t>
+      </w:r>
+    </w:p>
+    <w:p>
+      <w:pPr>
+        <w:widowControl/>
+        <w:suppressAutoHyphens w:val="0"/>
+        <w:autoSpaceDE w:val="0"/>
+        <w:autoSpaceDN w:val="0"/>
+        <w:adjustRightInd w:val="0"/>
+        <w:spacing w:after="120" w:line="360" w:lineRule="auto"/>
+        <w:contextualSpacing/>
+        <w:jc w:val="both"/>
+        <w:rPr>
+          <w:rFonts w:cs="Times New Roman"/>
+          <w:sz w:val="28"/>
+          <w:szCs w:val="28"/>
+          <w:lang w:val="ru-RU"/>
+        </w:rPr>
+      </w:pPr>
+      <w:r>
+        <w:rPr>
+          <w:rFonts w:cs="Times New Roman"/>
+          <w:sz w:val="28"/>
+          <w:szCs w:val="28"/>
+          <w:lang w:val="ru-RU"/>
+        </w:rPr>
+        <w:lastRenderedPageBreak/>
+        <w:tab/>
+        <w:t>Технические специалисты высшей квалификации.</w:t>
+      </w:r>
+    </w:p>
+    <w:p>
+      <w:pPr>
+        <w:widowControl/>
+        <w:suppressAutoHyphens w:val="0"/>
+        <w:autoSpaceDE w:val="0"/>
+        <w:autoSpaceDN w:val="0"/>
+        <w:adjustRightInd w:val="0"/>
+        <w:spacing w:after="120" w:line="360" w:lineRule="auto"/>
+        <w:contextualSpacing/>
+        <w:jc w:val="both"/>
+        <w:rPr>
+          <w:rFonts w:cs="Times New Roman"/>
+          <w:sz w:val="28"/>
+          <w:szCs w:val="28"/>
+          <w:lang w:val="ru-RU"/>
+        </w:rPr>
+      </w:pPr>
+      <w:r>
+        <w:rPr>
+          <w:rFonts w:cs="Times New Roman"/>
+          <w:sz w:val="28"/>
+          <w:szCs w:val="28"/>
+          <w:lang w:val="ru-RU"/>
+        </w:rPr>
+        <w:tab/>
+        <w:t>В данной системе большое внимание уделяется воспитанию собственных специалистов, подразумевая, что специалисты дают конкурентное преимущество. Так же внимание уделяется заботе о том, чтобы рабочие коллективы, были способны достичь поставленных целей.</w:t>
+      </w:r>
+    </w:p>
+    <w:p>
+      <w:pPr>
+        <w:widowControl/>
+        <w:suppressAutoHyphens w:val="0"/>
+        <w:autoSpaceDE w:val="0"/>
+        <w:autoSpaceDN w:val="0"/>
+        <w:adjustRightInd w:val="0"/>
+        <w:spacing w:after="120" w:line="360" w:lineRule="auto"/>
+        <w:contextualSpacing/>
+        <w:jc w:val="both"/>
+        <w:rPr>
+          <w:rFonts w:cs="Times New Roman"/>
+          <w:sz w:val="28"/>
+          <w:szCs w:val="28"/>
+          <w:lang w:val="ru-RU"/>
+        </w:rPr>
+      </w:pPr>
+      <w:r>
+        <w:rPr>
+          <w:rFonts w:cs="Times New Roman"/>
+          <w:sz w:val="28"/>
+          <w:szCs w:val="28"/>
+          <w:lang w:val="ru-RU"/>
+        </w:rPr>
+        <w:tab/>
+        <w:t>Планирование и контроль, основанные на ответственности.</w:t>
+      </w:r>
+    </w:p>
+    <w:p>
+      <w:pPr>
+        <w:widowControl/>
+        <w:suppressAutoHyphens w:val="0"/>
+        <w:autoSpaceDE w:val="0"/>
+        <w:autoSpaceDN w:val="0"/>
+        <w:adjustRightInd w:val="0"/>
+        <w:spacing w:after="120" w:line="360" w:lineRule="auto"/>
+        <w:contextualSpacing/>
+        <w:jc w:val="both"/>
+        <w:rPr>
+          <w:rFonts w:cs="Times New Roman"/>
+          <w:sz w:val="28"/>
+          <w:szCs w:val="28"/>
+          <w:lang w:val="ru-RU"/>
+        </w:rPr>
+      </w:pPr>
+      <w:r>
+        <w:rPr>
+          <w:rFonts w:cs="Times New Roman"/>
+          <w:sz w:val="28"/>
+          <w:szCs w:val="28"/>
+          <w:lang w:val="ru-RU"/>
+        </w:rPr>
+        <w:tab/>
+        <w:t>Данный принцип предполагает постановку общего плана и определение основных задач,</w:t>
+      </w:r>
+      <w:r>
+        <w:rPr>
+          <w:rFonts w:cs="Times New Roman"/>
+          <w:sz w:val="28"/>
+          <w:szCs w:val="28"/>
+          <w:lang w:val="ru-RU"/>
+        </w:rPr>
+        <w:t xml:space="preserve"> а коллективу предоставляется свобода действий для их достижения.</w:t>
+      </w:r>
+    </w:p>
+    <w:p>
+      <w:pPr>
+        <w:pStyle w:val="a3"/>
+      </w:pPr>
+      <w:r>
+        <w:t>Принцип №7. Оптимизация целого.</w:t>
+      </w:r>
+    </w:p>
+    <w:p>
+      <w:pPr>
+        <w:widowControl/>
+        <w:suppressAutoHyphens w:val="0"/>
+        <w:autoSpaceDE w:val="0"/>
+        <w:autoSpaceDN w:val="0"/>
+        <w:adjustRightInd w:val="0"/>
+        <w:spacing w:after="120" w:line="360" w:lineRule="auto"/>
+        <w:contextualSpacing/>
+        <w:jc w:val="both"/>
+        <w:rPr>
+          <w:rFonts w:cs="Times New Roman"/>
+          <w:sz w:val="28"/>
+          <w:szCs w:val="28"/>
+          <w:lang w:val="ru-RU"/>
+        </w:rPr>
+      </w:pPr>
+      <w:r>
+        <w:rPr>
+          <w:rFonts w:cs="Times New Roman"/>
+          <w:sz w:val="28"/>
+          <w:szCs w:val="28"/>
+          <w:lang w:val="ru-RU"/>
+        </w:rPr>
+        <w:tab/>
+        <w:t>Как правило</w:t>
+      </w:r>
+      <w:r>
+        <w:rPr>
+          <w:rFonts w:cs="Times New Roman"/>
+          <w:sz w:val="28"/>
+          <w:szCs w:val="28"/>
+          <w:lang w:val="ru-RU"/>
+        </w:rPr>
+        <w:t>,</w:t>
+      </w:r>
+      <w:r>
+        <w:rPr>
+          <w:rFonts w:cs="Times New Roman"/>
+          <w:sz w:val="28"/>
+          <w:szCs w:val="28"/>
+          <w:lang w:val="ru-RU"/>
+        </w:rPr>
+        <w:t xml:space="preserve"> в процессе разработки ПО, оптимизируются отдельные части системы или стадии процессов.</w:t>
+      </w:r>
+      <w:r>
+        <w:rPr>
+          <w:rFonts w:cs="Times New Roman"/>
+          <w:sz w:val="28"/>
+          <w:szCs w:val="28"/>
+          <w:lang w:val="ru-RU"/>
+        </w:rPr>
+        <w:t xml:space="preserve"> Бережливое производство акцентирует свое внимание на том, что необходимо оптимизировать весь поток создания ценности от принятия заказа, до передачи готового продукта заказчику и удовлетворения его запросов, при сопровождении. </w:t>
+      </w:r>
+      <w:r>
+        <w:rPr>
+          <w:rFonts w:cs="Times New Roman"/>
+          <w:sz w:val="28"/>
+          <w:szCs w:val="28"/>
+          <w:lang w:val="ru-RU"/>
+        </w:rPr>
+        <w:t>Для этого требуется глубокое понимание поставленной задачи.</w:t>
+      </w:r>
+    </w:p>
+    <w:p>
+      <w:pPr>
+        <w:widowControl/>
+        <w:suppressAutoHyphens w:val="0"/>
+        <w:autoSpaceDE w:val="0"/>
+        <w:autoSpaceDN w:val="0"/>
+        <w:adjustRightInd w:val="0"/>
+        <w:spacing w:after="120" w:line="360" w:lineRule="auto"/>
+        <w:contextualSpacing/>
+        <w:jc w:val="both"/>
+        <w:rPr>
+          <w:rFonts w:cs="Times New Roman"/>
+          <w:sz w:val="28"/>
+          <w:szCs w:val="28"/>
+          <w:lang w:val="ru-RU"/>
+        </w:rPr>
+      </w:pPr>
+      <w:r>
+        <w:rPr>
+          <w:rFonts w:cs="Times New Roman"/>
+          <w:sz w:val="28"/>
+          <w:szCs w:val="28"/>
+          <w:lang w:val="ru-RU"/>
+        </w:rPr>
+        <w:tab/>
+      </w:r>
+      <w:r>
+        <w:rPr>
+          <w:rFonts w:cs="Times New Roman"/>
+          <w:sz w:val="28"/>
+          <w:szCs w:val="28"/>
+          <w:lang w:val="ru-RU"/>
+        </w:rPr>
+        <w:t>Структурирование контрактов, п</w:t>
+      </w:r>
+      <w:r>
+        <w:rPr>
+          <w:rFonts w:cs="Times New Roman"/>
+          <w:sz w:val="28"/>
+          <w:szCs w:val="28"/>
+          <w:lang w:val="ru-RU"/>
+        </w:rPr>
+        <w:t>ривлечение внешних подрядчиков и взаимодействие с различными компаниями должно проходить при совместных</w:t>
+      </w:r>
+      <w:r>
+        <w:rPr>
+          <w:rFonts w:cs="Times New Roman"/>
+          <w:sz w:val="28"/>
+          <w:szCs w:val="28"/>
+          <w:lang w:val="ru-RU"/>
+        </w:rPr>
+        <w:t xml:space="preserve"> стимулах –</w:t>
+      </w:r>
+      <w:r>
+        <w:rPr>
+          <w:rFonts w:cs="Times New Roman"/>
+          <w:sz w:val="28"/>
+          <w:szCs w:val="28"/>
+          <w:lang w:val="ru-RU"/>
+        </w:rPr>
+        <w:t xml:space="preserve"> оптимизировать целое.</w:t>
       </w:r>
     </w:p>
     <w:p>
@@ -5104,425 +5559,7 @@
           <w:szCs w:val="28"/>
           <w:lang w:val="ru-RU"/>
         </w:rPr>
-        <w:t>Компании, с высоким темпом производства и  доставки своей продукции, как правило имеют большое преимущество, перед своими конкурентами, и это касается не только производства физических товаров. Доставка продукта в кратчайший срок, способствует снижению вероятности отказа от него и сохранению прибыли.</w:t>
-      </w:r>
-    </w:p>
-    <w:p>
-      <w:pPr>
-        <w:widowControl/>
-        <w:suppressAutoHyphens w:val="0"/>
-        <w:autoSpaceDE w:val="0"/>
-        <w:autoSpaceDN w:val="0"/>
-        <w:adjustRightInd w:val="0"/>
-        <w:spacing w:after="120" w:line="360" w:lineRule="auto"/>
-        <w:contextualSpacing/>
-        <w:jc w:val="both"/>
-        <w:rPr>
-          <w:rFonts w:cs="Times New Roman"/>
-          <w:sz w:val="28"/>
-          <w:szCs w:val="28"/>
-          <w:lang w:val="ru-RU"/>
-        </w:rPr>
-      </w:pPr>
-      <w:r>
-        <w:rPr>
-          <w:rFonts w:cs="Times New Roman"/>
-          <w:sz w:val="28"/>
-          <w:szCs w:val="28"/>
-          <w:lang w:val="ru-RU"/>
-        </w:rPr>
-        <w:t xml:space="preserve"> </w:t>
-      </w:r>
-      <w:r>
-        <w:rPr>
-          <w:rFonts w:cs="Times New Roman"/>
-          <w:sz w:val="28"/>
-          <w:szCs w:val="28"/>
-          <w:lang w:val="ru-RU"/>
-        </w:rPr>
-        <w:tab/>
-        <w:t>При производстве программного обеспечения, данный принцип предлагает частый релиз версий и доставку программного обеспечения настолько быстро, чтобы у заказчика не оставалось времени на то, чтобы передумать.</w:t>
-      </w:r>
-    </w:p>
-    <w:p>
-      <w:pPr>
-        <w:widowControl/>
-        <w:suppressAutoHyphens w:val="0"/>
-        <w:autoSpaceDE w:val="0"/>
-        <w:autoSpaceDN w:val="0"/>
-        <w:adjustRightInd w:val="0"/>
-        <w:spacing w:after="120" w:line="360" w:lineRule="auto"/>
-        <w:contextualSpacing/>
-        <w:jc w:val="both"/>
-        <w:rPr>
-          <w:rFonts w:cs="Times New Roman"/>
-          <w:sz w:val="28"/>
-          <w:szCs w:val="28"/>
-          <w:lang w:val="ru-RU"/>
-        </w:rPr>
-      </w:pPr>
-      <w:r>
-        <w:rPr>
-          <w:rFonts w:cs="Times New Roman"/>
-          <w:sz w:val="28"/>
-          <w:szCs w:val="28"/>
-          <w:lang w:val="ru-RU"/>
-        </w:rPr>
-        <w:tab/>
-        <w:t>Для организации этого принципа, требуется организовать работу так, чтобы работники без указаний знали, что им необходимо делать в той или иной ситуации, и решали проблемы, не дожидаясь разрешений.</w:t>
-      </w:r>
-    </w:p>
-    <w:p>
-      <w:pPr>
-        <w:widowControl/>
-        <w:suppressAutoHyphens w:val="0"/>
-        <w:autoSpaceDE w:val="0"/>
-        <w:autoSpaceDN w:val="0"/>
-        <w:adjustRightInd w:val="0"/>
-        <w:spacing w:after="120" w:line="360" w:lineRule="auto"/>
-        <w:contextualSpacing/>
-        <w:jc w:val="both"/>
-        <w:rPr>
-          <w:rFonts w:cs="Times New Roman"/>
-          <w:sz w:val="28"/>
-          <w:szCs w:val="28"/>
-          <w:lang w:val="ru-RU"/>
-        </w:rPr>
-      </w:pPr>
-    </w:p>
-    <w:p>
-      <w:pPr>
-        <w:pStyle w:val="a3"/>
-      </w:pPr>
-      <w:r>
-        <w:lastRenderedPageBreak/>
-        <w:t>Принцип №6. Уважение</w:t>
-      </w:r>
-      <w:r>
-        <w:t xml:space="preserve"> к людям</w:t>
-      </w:r>
-      <w:r>
-        <w:t>.</w:t>
-      </w:r>
-    </w:p>
-    <w:p>
-      <w:pPr>
-        <w:widowControl/>
-        <w:suppressAutoHyphens w:val="0"/>
-        <w:autoSpaceDE w:val="0"/>
-        <w:autoSpaceDN w:val="0"/>
-        <w:adjustRightInd w:val="0"/>
-        <w:spacing w:after="120" w:line="360" w:lineRule="auto"/>
-        <w:contextualSpacing/>
-        <w:jc w:val="both"/>
-        <w:rPr>
-          <w:rFonts w:cs="Times New Roman"/>
-          <w:sz w:val="28"/>
-          <w:szCs w:val="28"/>
-          <w:lang w:val="ru-RU"/>
-        </w:rPr>
-      </w:pPr>
-      <w:r>
-        <w:rPr>
-          <w:rFonts w:cs="Times New Roman"/>
-          <w:sz w:val="28"/>
-          <w:szCs w:val="28"/>
-          <w:lang w:val="ru-RU"/>
-        </w:rPr>
-        <w:t xml:space="preserve"> Для более глубокого понимания, авторы книги приводят принципы, касающиеся лю</w:t>
-      </w:r>
-      <w:r>
-        <w:rPr>
-          <w:rFonts w:cs="Times New Roman"/>
-          <w:sz w:val="28"/>
-          <w:szCs w:val="28"/>
-          <w:lang w:val="ru-RU"/>
-        </w:rPr>
-        <w:t>д</w:t>
-      </w:r>
-      <w:r>
-        <w:rPr>
-          <w:rFonts w:cs="Times New Roman"/>
-          <w:sz w:val="28"/>
-          <w:szCs w:val="28"/>
-          <w:lang w:val="ru-RU"/>
-        </w:rPr>
-        <w:t xml:space="preserve">ей, системы разработки продукции </w:t>
-      </w:r>
-      <w:r>
-        <w:rPr>
-          <w:rFonts w:cs="Times New Roman"/>
-          <w:sz w:val="28"/>
-          <w:szCs w:val="28"/>
-          <w:lang w:val="en-US"/>
-        </w:rPr>
-        <w:t>Toyota</w:t>
-      </w:r>
-      <w:r>
-        <w:rPr>
-          <w:rFonts w:cs="Times New Roman"/>
-          <w:sz w:val="28"/>
-          <w:szCs w:val="28"/>
-          <w:lang w:val="ru-RU"/>
-        </w:rPr>
-        <w:t>:</w:t>
-      </w:r>
-    </w:p>
-    <w:p>
-      <w:pPr>
-        <w:widowControl/>
-        <w:suppressAutoHyphens w:val="0"/>
-        <w:autoSpaceDE w:val="0"/>
-        <w:autoSpaceDN w:val="0"/>
-        <w:adjustRightInd w:val="0"/>
-        <w:spacing w:after="120" w:line="360" w:lineRule="auto"/>
-        <w:contextualSpacing/>
-        <w:jc w:val="both"/>
-        <w:rPr>
-          <w:rFonts w:cs="Times New Roman"/>
-          <w:sz w:val="28"/>
-          <w:szCs w:val="28"/>
-          <w:lang w:val="ru-RU"/>
-        </w:rPr>
-      </w:pPr>
-      <w:r>
-        <w:rPr>
-          <w:rFonts w:cs="Times New Roman"/>
-          <w:sz w:val="28"/>
-          <w:szCs w:val="28"/>
-          <w:lang w:val="ru-RU"/>
-        </w:rPr>
-        <w:tab/>
-      </w:r>
-      <w:r>
-        <w:rPr>
-          <w:rFonts w:cs="Times New Roman"/>
-          <w:sz w:val="28"/>
-          <w:szCs w:val="28"/>
-          <w:lang w:val="ru-RU"/>
-        </w:rPr>
-        <w:t>Руководитель-предприниматель.</w:t>
-      </w:r>
-    </w:p>
-    <w:p>
-      <w:pPr>
-        <w:widowControl/>
-        <w:suppressAutoHyphens w:val="0"/>
-        <w:autoSpaceDE w:val="0"/>
-        <w:autoSpaceDN w:val="0"/>
-        <w:adjustRightInd w:val="0"/>
-        <w:spacing w:after="120" w:line="360" w:lineRule="auto"/>
-        <w:contextualSpacing/>
-        <w:jc w:val="both"/>
-        <w:rPr>
-          <w:rFonts w:cs="Times New Roman"/>
-          <w:sz w:val="28"/>
-          <w:szCs w:val="28"/>
-          <w:lang w:val="ru-RU"/>
-        </w:rPr>
-      </w:pPr>
-      <w:r>
-        <w:rPr>
-          <w:rFonts w:cs="Times New Roman"/>
-          <w:sz w:val="28"/>
-          <w:szCs w:val="28"/>
-          <w:lang w:val="ru-RU"/>
-        </w:rPr>
-        <w:tab/>
-        <w:t xml:space="preserve">В компаниях, где </w:t>
-      </w:r>
-      <w:r>
-        <w:rPr>
-          <w:rFonts w:cs="Times New Roman"/>
-          <w:sz w:val="28"/>
-          <w:szCs w:val="28"/>
-          <w:lang w:val="ru-RU"/>
-        </w:rPr>
-        <w:t xml:space="preserve">развито уважение к людям, зачастую уделяется много внимания для развития творческих </w:t>
-      </w:r>
-      <w:r>
-        <w:rPr>
-          <w:rFonts w:cs="Times New Roman"/>
-          <w:sz w:val="28"/>
-          <w:szCs w:val="28"/>
-          <w:lang w:val="ru-RU"/>
-        </w:rPr>
-        <w:t>способностей руководителей.</w:t>
-      </w:r>
-    </w:p>
-    <w:p>
-      <w:pPr>
-        <w:widowControl/>
-        <w:suppressAutoHyphens w:val="0"/>
-        <w:autoSpaceDE w:val="0"/>
-        <w:autoSpaceDN w:val="0"/>
-        <w:adjustRightInd w:val="0"/>
-        <w:spacing w:after="120" w:line="360" w:lineRule="auto"/>
-        <w:contextualSpacing/>
-        <w:jc w:val="both"/>
-        <w:rPr>
-          <w:rFonts w:cs="Times New Roman"/>
-          <w:sz w:val="28"/>
-          <w:szCs w:val="28"/>
-          <w:lang w:val="ru-RU"/>
-        </w:rPr>
-      </w:pPr>
-      <w:r>
-        <w:rPr>
-          <w:rFonts w:cs="Times New Roman"/>
-          <w:sz w:val="28"/>
-          <w:szCs w:val="28"/>
-          <w:lang w:val="ru-RU"/>
-        </w:rPr>
-        <w:tab/>
-        <w:t>Технические специалисты высшей квалификации.</w:t>
-      </w:r>
-    </w:p>
-    <w:p>
-      <w:pPr>
-        <w:widowControl/>
-        <w:suppressAutoHyphens w:val="0"/>
-        <w:autoSpaceDE w:val="0"/>
-        <w:autoSpaceDN w:val="0"/>
-        <w:adjustRightInd w:val="0"/>
-        <w:spacing w:after="120" w:line="360" w:lineRule="auto"/>
-        <w:contextualSpacing/>
-        <w:jc w:val="both"/>
-        <w:rPr>
-          <w:rFonts w:cs="Times New Roman"/>
-          <w:sz w:val="28"/>
-          <w:szCs w:val="28"/>
-          <w:lang w:val="ru-RU"/>
-        </w:rPr>
-      </w:pPr>
-      <w:r>
-        <w:rPr>
-          <w:rFonts w:cs="Times New Roman"/>
-          <w:sz w:val="28"/>
-          <w:szCs w:val="28"/>
-          <w:lang w:val="ru-RU"/>
-        </w:rPr>
-        <w:tab/>
-        <w:t>В данной системе большое внимание уделяется воспитанию собственных специалистов, подразумевая, что специалисты дают конкурентное преимущество. Так же внимание уделяется заботе о том, чтобы рабочие коллективы, были способны достичь поставленных целей.</w:t>
-      </w:r>
-    </w:p>
-    <w:p>
-      <w:pPr>
-        <w:widowControl/>
-        <w:suppressAutoHyphens w:val="0"/>
-        <w:autoSpaceDE w:val="0"/>
-        <w:autoSpaceDN w:val="0"/>
-        <w:adjustRightInd w:val="0"/>
-        <w:spacing w:after="120" w:line="360" w:lineRule="auto"/>
-        <w:contextualSpacing/>
-        <w:jc w:val="both"/>
-        <w:rPr>
-          <w:rFonts w:cs="Times New Roman"/>
-          <w:sz w:val="28"/>
-          <w:szCs w:val="28"/>
-          <w:lang w:val="ru-RU"/>
-        </w:rPr>
-      </w:pPr>
-      <w:r>
-        <w:rPr>
-          <w:rFonts w:cs="Times New Roman"/>
-          <w:sz w:val="28"/>
-          <w:szCs w:val="28"/>
-          <w:lang w:val="ru-RU"/>
-        </w:rPr>
-        <w:tab/>
-        <w:t>Планирование и контроль, основанные на ответственности.</w:t>
-      </w:r>
-    </w:p>
-    <w:p>
-      <w:pPr>
-        <w:widowControl/>
-        <w:suppressAutoHyphens w:val="0"/>
-        <w:autoSpaceDE w:val="0"/>
-        <w:autoSpaceDN w:val="0"/>
-        <w:adjustRightInd w:val="0"/>
-        <w:spacing w:after="120" w:line="360" w:lineRule="auto"/>
-        <w:contextualSpacing/>
-        <w:jc w:val="both"/>
-        <w:rPr>
-          <w:rFonts w:cs="Times New Roman"/>
-          <w:sz w:val="28"/>
-          <w:szCs w:val="28"/>
-          <w:lang w:val="ru-RU"/>
-        </w:rPr>
-      </w:pPr>
-      <w:r>
-        <w:rPr>
-          <w:rFonts w:cs="Times New Roman"/>
-          <w:sz w:val="28"/>
-          <w:szCs w:val="28"/>
-          <w:lang w:val="ru-RU"/>
-        </w:rPr>
-        <w:tab/>
-        <w:t>Данный принцип предполагает постановку общего плана и определение основных задач,</w:t>
-      </w:r>
-      <w:r>
-        <w:rPr>
-          <w:rFonts w:cs="Times New Roman"/>
-          <w:sz w:val="28"/>
-          <w:szCs w:val="28"/>
-          <w:lang w:val="ru-RU"/>
-        </w:rPr>
-        <w:t xml:space="preserve"> а коллективу предоставляется свобода действий для их достижения.</w:t>
-      </w:r>
-    </w:p>
-    <w:p>
-      <w:pPr>
-        <w:widowControl/>
-        <w:suppressAutoHyphens w:val="0"/>
-        <w:autoSpaceDE w:val="0"/>
-        <w:autoSpaceDN w:val="0"/>
-        <w:adjustRightInd w:val="0"/>
-        <w:spacing w:after="120" w:line="360" w:lineRule="auto"/>
-        <w:contextualSpacing/>
-        <w:jc w:val="both"/>
-        <w:rPr>
-          <w:rFonts w:cs="Times New Roman"/>
-          <w:sz w:val="28"/>
-          <w:szCs w:val="28"/>
-          <w:lang w:val="ru-RU"/>
-        </w:rPr>
-      </w:pPr>
-    </w:p>
-    <w:p>
-      <w:pPr>
-        <w:pStyle w:val="a3"/>
-      </w:pPr>
-      <w:r>
-        <w:t>Принцип №7. Оптимизация целого.</w:t>
-      </w:r>
-    </w:p>
-    <w:p>
-      <w:pPr>
-        <w:widowControl/>
-        <w:suppressAutoHyphens w:val="0"/>
-        <w:autoSpaceDE w:val="0"/>
-        <w:autoSpaceDN w:val="0"/>
-        <w:adjustRightInd w:val="0"/>
-        <w:spacing w:after="120" w:line="360" w:lineRule="auto"/>
-        <w:contextualSpacing/>
-        <w:jc w:val="both"/>
-        <w:rPr>
-          <w:rFonts w:cs="Times New Roman"/>
-          <w:sz w:val="28"/>
-          <w:szCs w:val="28"/>
-          <w:lang w:val="ru-RU"/>
-        </w:rPr>
-      </w:pPr>
-      <w:r>
-        <w:rPr>
-          <w:rFonts w:cs="Times New Roman"/>
-          <w:sz w:val="28"/>
-          <w:szCs w:val="28"/>
-          <w:lang w:val="ru-RU"/>
-        </w:rPr>
-        <w:tab/>
-        <w:t>Как правило</w:t>
+        <w:t>Отличительной особенностью бережливого подхода</w:t>
       </w:r>
       <w:r>
         <w:rPr>
@@ -5540,107 +5577,80 @@
           <w:szCs w:val="28"/>
           <w:lang w:val="ru-RU"/>
         </w:rPr>
-        <w:t xml:space="preserve"> в процессе разработки ПО, оптимизируются отдельные части системы или стадии процессов.</w:t>
-      </w:r>
-      <w:r>
-        <w:rPr>
-          <w:rFonts w:cs="Times New Roman"/>
-          <w:sz w:val="28"/>
-          <w:szCs w:val="28"/>
-          <w:lang w:val="ru-RU"/>
-        </w:rPr>
-        <w:t xml:space="preserve"> Бережливое производство акцентирует свое внимание на том, что необходимо оптимизировать весь поток создания ценности от принятия заказа, до передачи готового продукта заказчику и удовлетворения его запросов, при сопровождении. </w:t>
-      </w:r>
-      <w:r>
-        <w:rPr>
-          <w:rFonts w:cs="Times New Roman"/>
-          <w:sz w:val="28"/>
-          <w:szCs w:val="28"/>
-          <w:lang w:val="ru-RU"/>
-        </w:rPr>
-        <w:t>Для этого требуется глубокое понимание поставленной задачи.</w:t>
-      </w:r>
-    </w:p>
-    <w:p>
-      <w:pPr>
-        <w:widowControl/>
-        <w:suppressAutoHyphens w:val="0"/>
-        <w:autoSpaceDE w:val="0"/>
-        <w:autoSpaceDN w:val="0"/>
-        <w:adjustRightInd w:val="0"/>
-        <w:spacing w:after="120" w:line="360" w:lineRule="auto"/>
-        <w:contextualSpacing/>
-        <w:jc w:val="both"/>
-        <w:rPr>
-          <w:rFonts w:cs="Times New Roman"/>
-          <w:sz w:val="28"/>
-          <w:szCs w:val="28"/>
-          <w:lang w:val="ru-RU"/>
-        </w:rPr>
-      </w:pPr>
-      <w:r>
-        <w:rPr>
-          <w:rFonts w:cs="Times New Roman"/>
-          <w:sz w:val="28"/>
-          <w:szCs w:val="28"/>
-          <w:lang w:val="ru-RU"/>
-        </w:rPr>
-        <w:tab/>
-      </w:r>
-      <w:r>
-        <w:rPr>
-          <w:rFonts w:cs="Times New Roman"/>
-          <w:sz w:val="28"/>
-          <w:szCs w:val="28"/>
-          <w:lang w:val="ru-RU"/>
-        </w:rPr>
-        <w:t>Структурирование контрактов, п</w:t>
-      </w:r>
-      <w:r>
-        <w:rPr>
-          <w:rFonts w:cs="Times New Roman"/>
-          <w:sz w:val="28"/>
-          <w:szCs w:val="28"/>
-          <w:lang w:val="ru-RU"/>
-        </w:rPr>
-        <w:t>ривлечение внешних подрядчиков и взаимодействие с различными компаниями должно проходить при совместных</w:t>
-      </w:r>
-      <w:r>
-        <w:rPr>
-          <w:rFonts w:cs="Times New Roman"/>
-          <w:sz w:val="28"/>
-          <w:szCs w:val="28"/>
-          <w:lang w:val="ru-RU"/>
-        </w:rPr>
-        <w:t xml:space="preserve"> стимулах –</w:t>
-      </w:r>
-      <w:r>
-        <w:rPr>
-          <w:rFonts w:cs="Times New Roman"/>
-          <w:sz w:val="28"/>
-          <w:szCs w:val="28"/>
-          <w:lang w:val="ru-RU"/>
-        </w:rPr>
-        <w:t xml:space="preserve"> оптимизировать целое.</w:t>
-      </w:r>
-    </w:p>
-    <w:p>
-      <w:pPr>
-        <w:widowControl/>
-        <w:suppressAutoHyphens w:val="0"/>
-        <w:autoSpaceDE w:val="0"/>
-        <w:autoSpaceDN w:val="0"/>
-        <w:adjustRightInd w:val="0"/>
-        <w:spacing w:after="120" w:line="360" w:lineRule="auto"/>
-        <w:contextualSpacing/>
-        <w:jc w:val="both"/>
-        <w:rPr>
-          <w:rFonts w:cs="Times New Roman"/>
-          <w:sz w:val="28"/>
-          <w:szCs w:val="28"/>
-          <w:lang w:val="ru-RU"/>
-        </w:rPr>
-      </w:pPr>
+        <w:t xml:space="preserve"> является </w:t>
+      </w:r>
+      <w:r>
+        <w:rPr>
+          <w:rFonts w:cs="Times New Roman"/>
+          <w:sz w:val="28"/>
+          <w:szCs w:val="28"/>
+          <w:lang w:val="ru-RU"/>
+        </w:rPr>
+        <w:t xml:space="preserve">анализ производственных потерь на каждом этапе разработки ПО, а так же </w:t>
+      </w:r>
+      <w:r>
+        <w:rPr>
+          <w:rFonts w:cs="Times New Roman"/>
+          <w:sz w:val="28"/>
+          <w:szCs w:val="28"/>
+          <w:lang w:val="ru-RU"/>
+        </w:rPr>
+        <w:t>практик</w:t>
+      </w:r>
+      <w:r>
+        <w:rPr>
+          <w:rFonts w:cs="Times New Roman"/>
+          <w:sz w:val="28"/>
+          <w:szCs w:val="28"/>
+          <w:lang w:val="ru-RU"/>
+        </w:rPr>
+        <w:t>а</w:t>
+      </w:r>
+      <w:r>
+        <w:rPr>
+          <w:rFonts w:cs="Times New Roman"/>
+          <w:sz w:val="28"/>
+          <w:szCs w:val="28"/>
+          <w:lang w:val="ru-RU"/>
+        </w:rPr>
+        <w:t>, нацеленн</w:t>
+      </w:r>
+      <w:r>
+        <w:rPr>
+          <w:rFonts w:cs="Times New Roman"/>
+          <w:sz w:val="28"/>
+          <w:szCs w:val="28"/>
+          <w:lang w:val="ru-RU"/>
+        </w:rPr>
+        <w:t>ая</w:t>
+      </w:r>
+      <w:r>
+        <w:rPr>
+          <w:rFonts w:cs="Times New Roman"/>
+          <w:sz w:val="28"/>
+          <w:szCs w:val="28"/>
+          <w:lang w:val="ru-RU"/>
+        </w:rPr>
+        <w:t xml:space="preserve"> на оптимизацию процесса разработки, </w:t>
+      </w:r>
+      <w:r>
+        <w:rPr>
+          <w:rFonts w:cs="Times New Roman"/>
+          <w:sz w:val="28"/>
+          <w:szCs w:val="28"/>
+          <w:lang w:val="ru-RU"/>
+        </w:rPr>
+        <w:t>называемая</w:t>
+      </w:r>
+      <w:r>
+        <w:rPr>
+          <w:rFonts w:cs="Times New Roman"/>
+          <w:sz w:val="28"/>
+          <w:szCs w:val="28"/>
+          <w:lang w:val="ru-RU"/>
+        </w:rPr>
+        <w:t xml:space="preserve"> «Канбан».</w:t>
+      </w:r>
     </w:p>
     <w:p>
       <w:pPr>
@@ -5667,43 +5677,7 @@
           <w:szCs w:val="28"/>
           <w:lang w:val="ru-RU"/>
         </w:rPr>
-        <w:t xml:space="preserve">Отличительной особенностью бережливого подхода является </w:t>
-      </w:r>
-      <w:r>
-        <w:rPr>
-          <w:rFonts w:cs="Times New Roman"/>
-          <w:sz w:val="28"/>
-          <w:szCs w:val="28"/>
-          <w:lang w:val="ru-RU"/>
-        </w:rPr>
-        <w:t xml:space="preserve">анализ производственных потерь на каждом этапе разработки ПО, а так же </w:t>
-      </w:r>
-      <w:r>
-        <w:rPr>
-          <w:rFonts w:cs="Times New Roman"/>
-          <w:sz w:val="28"/>
-          <w:szCs w:val="28"/>
-          <w:lang w:val="ru-RU"/>
-        </w:rPr>
-        <w:t>практик</w:t>
-      </w:r>
-      <w:r>
-        <w:rPr>
-          <w:rFonts w:cs="Times New Roman"/>
-          <w:sz w:val="28"/>
-          <w:szCs w:val="28"/>
-          <w:lang w:val="ru-RU"/>
-        </w:rPr>
-        <w:t>а</w:t>
-      </w:r>
-      <w:r>
-        <w:rPr>
-          <w:rFonts w:cs="Times New Roman"/>
-          <w:sz w:val="28"/>
-          <w:szCs w:val="28"/>
-          <w:lang w:val="ru-RU"/>
-        </w:rPr>
-        <w:t xml:space="preserve">, </w:t>
+        <w:t xml:space="preserve">Система «Канбан» представляет собой поток создания ценности и отображается в виде диаграммы, состоящей из столбцов, каждый из которых  соответствует своему этапу из потока. Маркеры диаграммы, размещаются на столбцах, отражающих текущую стадию разработки. Когда достигнуты определенные критерии, означающие завершение текущего этапа, маркер перемещается на следующий столбец, со временем пройдя поэтапно весь </w:t>
       </w:r>
       <w:r>
         <w:rPr>
@@ -5713,43 +5687,7 @@
           <w:lang w:val="ru-RU"/>
         </w:rPr>
         <w:lastRenderedPageBreak/>
-        <w:t>нацеленн</w:t>
-      </w:r>
-      <w:r>
-        <w:rPr>
-          <w:rFonts w:cs="Times New Roman"/>
-          <w:sz w:val="28"/>
-          <w:szCs w:val="28"/>
-          <w:lang w:val="ru-RU"/>
-        </w:rPr>
-        <w:t>ая</w:t>
-      </w:r>
-      <w:r>
-        <w:rPr>
-          <w:rFonts w:cs="Times New Roman"/>
-          <w:sz w:val="28"/>
-          <w:szCs w:val="28"/>
-          <w:lang w:val="ru-RU"/>
-        </w:rPr>
-        <w:t xml:space="preserve"> на оптимизацию процесса разработки программного обеспечения, </w:t>
-      </w:r>
-      <w:r>
-        <w:rPr>
-          <w:rFonts w:cs="Times New Roman"/>
-          <w:sz w:val="28"/>
-          <w:szCs w:val="28"/>
-          <w:lang w:val="ru-RU"/>
-        </w:rPr>
-        <w:t>называемая</w:t>
-      </w:r>
-      <w:r>
-        <w:rPr>
-          <w:rFonts w:cs="Times New Roman"/>
-          <w:sz w:val="28"/>
-          <w:szCs w:val="28"/>
-          <w:lang w:val="ru-RU"/>
-        </w:rPr>
-        <w:t xml:space="preserve"> «Канбан».</w:t>
+        <w:t>поток. Главной особенностью является ограниченность системы, определенным объемом работ.</w:t>
       </w:r>
     </w:p>
     <w:p>
@@ -5777,7 +5715,61 @@
           <w:szCs w:val="28"/>
           <w:lang w:val="ru-RU"/>
         </w:rPr>
-        <w:t>Система «Канбан» представляет собой поток создания ценности и отображается в виде диаграммы, состоящей из столбцов, каждый из которых  соответствует своему этапу из потока. Маркеры диаграммы, размещаются на столбцах, отражающих текущую стадию разработки. Когда достигнуты определенные критерии, означающие завершение текущего этапа, маркер перемещается на следующий столбец, со временем пройдя поэтапно весь поток. Главной особенностью является ограниченность системы, определенным объемом работ.</w:t>
+        <w:t>Использование «Канбан» системы позволяет определить и изучить</w:t>
+      </w:r>
+      <w:r>
+        <w:rPr>
+          <w:rFonts w:cs="Times New Roman"/>
+          <w:sz w:val="28"/>
+          <w:szCs w:val="28"/>
+          <w:lang w:val="ru-RU"/>
+        </w:rPr>
+        <w:t xml:space="preserve"> узкие места разработки, что в</w:t>
+      </w:r>
+      <w:r>
+        <w:rPr>
+          <w:rFonts w:cs="Times New Roman"/>
+          <w:sz w:val="28"/>
+          <w:szCs w:val="28"/>
+          <w:lang w:val="ru-RU"/>
+        </w:rPr>
+        <w:t>последствии</w:t>
+      </w:r>
+      <w:r>
+        <w:rPr>
+          <w:rFonts w:cs="Times New Roman"/>
+          <w:sz w:val="28"/>
+          <w:szCs w:val="28"/>
+          <w:lang w:val="ru-RU"/>
+        </w:rPr>
+        <w:t xml:space="preserve"> поможет при</w:t>
+      </w:r>
+      <w:r>
+        <w:rPr>
+          <w:rFonts w:cs="Times New Roman"/>
+          <w:sz w:val="28"/>
+          <w:szCs w:val="28"/>
+          <w:lang w:val="ru-RU"/>
+        </w:rPr>
+        <w:t xml:space="preserve"> оптимизации пот</w:t>
+      </w:r>
+      <w:r>
+        <w:rPr>
+          <w:rFonts w:cs="Times New Roman"/>
+          <w:sz w:val="28"/>
+          <w:szCs w:val="28"/>
+          <w:lang w:val="ru-RU"/>
+        </w:rPr>
+        <w:t>ока создания ценностей</w:t>
+      </w:r>
+      <w:r>
+        <w:rPr>
+          <w:rFonts w:cs="Times New Roman"/>
+          <w:sz w:val="28"/>
+          <w:szCs w:val="28"/>
+          <w:lang w:val="ru-RU"/>
+        </w:rPr>
+        <w:t xml:space="preserve"> в целом.</w:t>
       </w:r>
     </w:p>
     <w:p>
@@ -5798,69 +5790,6 @@
           <w:lang w:val="ru-RU"/>
         </w:rPr>
       </w:pPr>
-      <w:r>
-        <w:rPr>
-          <w:rFonts w:cs="Times New Roman"/>
-          <w:sz w:val="28"/>
-          <w:szCs w:val="28"/>
-          <w:lang w:val="ru-RU"/>
-        </w:rPr>
-        <w:t>Использование «Канбан» системы позволяет определить и изучить</w:t>
-      </w:r>
-      <w:r>
-        <w:rPr>
-          <w:rFonts w:cs="Times New Roman"/>
-          <w:sz w:val="28"/>
-          <w:szCs w:val="28"/>
-          <w:lang w:val="ru-RU"/>
-        </w:rPr>
-        <w:t xml:space="preserve"> узкие места разработки, что в</w:t>
-      </w:r>
-      <w:r>
-        <w:rPr>
-          <w:rFonts w:cs="Times New Roman"/>
-          <w:sz w:val="28"/>
-          <w:szCs w:val="28"/>
-          <w:lang w:val="ru-RU"/>
-        </w:rPr>
-        <w:t>последствии</w:t>
-      </w:r>
-      <w:r>
-        <w:rPr>
-          <w:rFonts w:cs="Times New Roman"/>
-          <w:sz w:val="28"/>
-          <w:szCs w:val="28"/>
-          <w:lang w:val="ru-RU"/>
-        </w:rPr>
-        <w:t xml:space="preserve"> поможет при</w:t>
-      </w:r>
-      <w:r>
-        <w:rPr>
-          <w:rFonts w:cs="Times New Roman"/>
-          <w:sz w:val="28"/>
-          <w:szCs w:val="28"/>
-          <w:lang w:val="ru-RU"/>
-        </w:rPr>
-        <w:t xml:space="preserve"> оптимизации пот</w:t>
-      </w:r>
-      <w:r>
-        <w:rPr>
-          <w:rFonts w:cs="Times New Roman"/>
-          <w:sz w:val="28"/>
-          <w:szCs w:val="28"/>
-          <w:lang w:val="ru-RU"/>
-        </w:rPr>
-        <w:t>ока создания ценностей</w:t>
-      </w:r>
-      <w:r>
-        <w:rPr>
-          <w:rFonts w:cs="Times New Roman"/>
-          <w:sz w:val="28"/>
-          <w:szCs w:val="28"/>
-          <w:lang w:val="ru-RU"/>
-        </w:rPr>
-        <w:t xml:space="preserve"> в целом.</w:t>
-      </w:r>
     </w:p>
     <w:p>
       <w:pPr>
@@ -5874,12 +5803,141 @@
         <w:contextualSpacing/>
         <w:jc w:val="both"/>
         <w:rPr>
-          <w:rFonts w:cs="Times New Roman"/>
-          <w:sz w:val="28"/>
-          <w:szCs w:val="28"/>
-          <w:lang w:val="ru-RU"/>
-        </w:rPr>
-      </w:pPr>
+          <w:rFonts w:eastAsiaTheme="minorHAnsi" w:cs="Times New Roman"/>
+          <w:kern w:val="0"/>
+          <w:sz w:val="28"/>
+          <w:szCs w:val="28"/>
+          <w:lang w:val="ru-RU" w:eastAsia="en-US" w:bidi="ar-SA"/>
+        </w:rPr>
+      </w:pPr>
+      <w:r>
+        <w:rPr>
+          <w:rFonts w:cs="Times New Roman"/>
+          <w:sz w:val="28"/>
+          <w:szCs w:val="28"/>
+          <w:lang w:val="ru-RU"/>
+        </w:rPr>
+        <w:t>Основными недостатками бережливой методики разработки ПО</w:t>
+      </w:r>
+      <w:r>
+        <w:rPr>
+          <w:rFonts w:cs="Times New Roman"/>
+          <w:sz w:val="28"/>
+          <w:szCs w:val="28"/>
+          <w:lang w:val="ru-RU"/>
+        </w:rPr>
+        <w:t>, может оказаться</w:t>
+      </w:r>
+      <w:r>
+        <w:rPr>
+          <w:rFonts w:cs="Times New Roman"/>
+          <w:sz w:val="28"/>
+          <w:szCs w:val="28"/>
+          <w:lang w:val="ru-RU"/>
+        </w:rPr>
+        <w:t xml:space="preserve"> то</w:t>
+      </w:r>
+      <w:r>
+        <w:rPr>
+          <w:rFonts w:cs="Times New Roman"/>
+          <w:sz w:val="28"/>
+          <w:szCs w:val="28"/>
+          <w:lang w:val="ru-RU"/>
+        </w:rPr>
+        <w:t>,</w:t>
+      </w:r>
+      <w:r>
+        <w:rPr>
+          <w:rFonts w:cs="Times New Roman"/>
+          <w:sz w:val="28"/>
+          <w:szCs w:val="28"/>
+          <w:lang w:val="ru-RU"/>
+        </w:rPr>
+        <w:t xml:space="preserve"> что очередной выпуск разрабатываемого продукта, будет</w:t>
+      </w:r>
+      <w:r>
+        <w:rPr>
+          <w:rFonts w:cs="Times New Roman"/>
+          <w:sz w:val="28"/>
+          <w:szCs w:val="28"/>
+          <w:lang w:val="ru-RU"/>
+        </w:rPr>
+        <w:t xml:space="preserve"> отложен</w:t>
+      </w:r>
+      <w:r>
+        <w:rPr>
+          <w:rFonts w:cs="Times New Roman"/>
+          <w:sz w:val="28"/>
+          <w:szCs w:val="28"/>
+          <w:lang w:val="ru-RU"/>
+        </w:rPr>
+        <w:t xml:space="preserve"> в связи с возникновением ошибки,</w:t>
+      </w:r>
+      <w:r>
+        <w:rPr>
+          <w:rFonts w:cs="Times New Roman"/>
+          <w:sz w:val="28"/>
+          <w:szCs w:val="28"/>
+          <w:lang w:val="ru-RU"/>
+        </w:rPr>
+        <w:t xml:space="preserve"> которая не встречалась ранее и потребуется время для её анализа, выявления факторов повлиявших на её появление</w:t>
+      </w:r>
+      <w:r>
+        <w:rPr>
+          <w:rFonts w:cs="Times New Roman"/>
+          <w:sz w:val="28"/>
+          <w:szCs w:val="28"/>
+          <w:lang w:val="ru-RU"/>
+        </w:rPr>
+        <w:t>, решения</w:t>
+      </w:r>
+      <w:r>
+        <w:rPr>
+          <w:rFonts w:cs="Times New Roman"/>
+          <w:sz w:val="28"/>
+          <w:szCs w:val="28"/>
+          <w:lang w:val="ru-RU"/>
+        </w:rPr>
+        <w:t xml:space="preserve"> и документирования</w:t>
+      </w:r>
+      <w:r>
+        <w:rPr>
+          <w:rFonts w:cs="Times New Roman"/>
+          <w:sz w:val="28"/>
+          <w:szCs w:val="28"/>
+          <w:lang w:val="ru-RU"/>
+        </w:rPr>
+        <w:t>.</w:t>
+      </w:r>
+      <w:r>
+        <w:rPr>
+          <w:rFonts w:cs="Times New Roman"/>
+          <w:sz w:val="28"/>
+          <w:szCs w:val="28"/>
+          <w:lang w:val="ru-RU"/>
+        </w:rPr>
+        <w:t xml:space="preserve"> Так же в борьбе за дисциплину и скорость разработки, требуется </w:t>
+      </w:r>
+      <w:r>
+        <w:rPr>
+          <w:rFonts w:eastAsiaTheme="minorHAnsi" w:cs="Times New Roman"/>
+          <w:kern w:val="0"/>
+          <w:sz w:val="28"/>
+          <w:szCs w:val="28"/>
+          <w:lang w:val="ru-RU" w:eastAsia="en-US" w:bidi="ar-SA"/>
+        </w:rPr>
+        <w:t>выработка стандартизированного процесса, который способствует появлению работников, обладающих высокой квалификацией, необходимых для правильного функционирования системы в целом.</w:t>
+      </w:r>
+      <w:r>
+        <w:rPr>
+          <w:rFonts w:eastAsiaTheme="minorHAnsi" w:cs="Times New Roman"/>
+          <w:kern w:val="0"/>
+          <w:sz w:val="28"/>
+          <w:szCs w:val="28"/>
+          <w:lang w:val="ru-RU" w:eastAsia="en-US" w:bidi="ar-SA"/>
+        </w:rPr>
+        <w:t xml:space="preserve"> </w:t>
+      </w:r>
     </w:p>
     <w:p>
       <w:pPr>
@@ -5893,154 +5951,6 @@
         <w:contextualSpacing/>
         <w:jc w:val="both"/>
         <w:rPr>
-          <w:rFonts w:eastAsiaTheme="minorHAnsi" w:cs="Times New Roman"/>
-          <w:kern w:val="0"/>
-          <w:sz w:val="28"/>
-          <w:szCs w:val="28"/>
-          <w:lang w:val="ru-RU" w:eastAsia="en-US" w:bidi="ar-SA"/>
-        </w:rPr>
-      </w:pPr>
-      <w:r>
-        <w:rPr>
-          <w:rFonts w:cs="Times New Roman"/>
-          <w:sz w:val="28"/>
-          <w:szCs w:val="28"/>
-          <w:lang w:val="ru-RU"/>
-        </w:rPr>
-        <w:t>Основными недостатками бережливой методики разработки ПО</w:t>
-      </w:r>
-      <w:r>
-        <w:rPr>
-          <w:rFonts w:cs="Times New Roman"/>
-          <w:sz w:val="28"/>
-          <w:szCs w:val="28"/>
-          <w:lang w:val="ru-RU"/>
-        </w:rPr>
-        <w:t>, может оказаться</w:t>
-      </w:r>
-      <w:r>
-        <w:rPr>
-          <w:rFonts w:cs="Times New Roman"/>
-          <w:sz w:val="28"/>
-          <w:szCs w:val="28"/>
-          <w:lang w:val="ru-RU"/>
-        </w:rPr>
-        <w:t xml:space="preserve"> то</w:t>
-      </w:r>
-      <w:r>
-        <w:rPr>
-          <w:rFonts w:cs="Times New Roman"/>
-          <w:sz w:val="28"/>
-          <w:szCs w:val="28"/>
-          <w:lang w:val="ru-RU"/>
-        </w:rPr>
-        <w:t>,</w:t>
-      </w:r>
-      <w:r>
-        <w:rPr>
-          <w:rFonts w:cs="Times New Roman"/>
-          <w:sz w:val="28"/>
-          <w:szCs w:val="28"/>
-          <w:lang w:val="ru-RU"/>
-        </w:rPr>
-        <w:t xml:space="preserve"> что очередной выпуск разрабатываемого продукта, будет</w:t>
-      </w:r>
-      <w:r>
-        <w:rPr>
-          <w:rFonts w:cs="Times New Roman"/>
-          <w:sz w:val="28"/>
-          <w:szCs w:val="28"/>
-          <w:lang w:val="ru-RU"/>
-        </w:rPr>
-        <w:t xml:space="preserve"> отложен</w:t>
-      </w:r>
-      <w:r>
-        <w:rPr>
-          <w:rFonts w:cs="Times New Roman"/>
-          <w:sz w:val="28"/>
-          <w:szCs w:val="28"/>
-          <w:lang w:val="ru-RU"/>
-        </w:rPr>
-        <w:t xml:space="preserve"> в связи с возникновением ошибки,</w:t>
-      </w:r>
-      <w:r>
-        <w:rPr>
-          <w:rFonts w:cs="Times New Roman"/>
-          <w:sz w:val="28"/>
-          <w:szCs w:val="28"/>
-          <w:lang w:val="ru-RU"/>
-        </w:rPr>
-        <w:t xml:space="preserve"> которая не встречалась ранее и потребуется время для её анализа, выявления факторов повлиявших на её появление</w:t>
-      </w:r>
-      <w:r>
-        <w:rPr>
-          <w:rFonts w:cs="Times New Roman"/>
-          <w:sz w:val="28"/>
-          <w:szCs w:val="28"/>
-          <w:lang w:val="ru-RU"/>
-        </w:rPr>
-        <w:t>, решения</w:t>
-      </w:r>
-      <w:r>
-        <w:rPr>
-          <w:rFonts w:cs="Times New Roman"/>
-          <w:sz w:val="28"/>
-          <w:szCs w:val="28"/>
-          <w:lang w:val="ru-RU"/>
-        </w:rPr>
-        <w:t xml:space="preserve"> и документирования</w:t>
-      </w:r>
-      <w:r>
-        <w:rPr>
-          <w:rFonts w:cs="Times New Roman"/>
-          <w:sz w:val="28"/>
-          <w:szCs w:val="28"/>
-          <w:lang w:val="ru-RU"/>
-        </w:rPr>
-        <w:t>.</w:t>
-      </w:r>
-      <w:r>
-        <w:rPr>
-          <w:rFonts w:cs="Times New Roman"/>
-          <w:sz w:val="28"/>
-          <w:szCs w:val="28"/>
-          <w:lang w:val="ru-RU"/>
-        </w:rPr>
-        <w:t xml:space="preserve"> Так же в борьбе за дисциплину и скорость разработки, требуется </w:t>
-      </w:r>
-      <w:r>
-        <w:rPr>
-          <w:rFonts w:eastAsiaTheme="minorHAnsi" w:cs="Times New Roman"/>
-          <w:kern w:val="0"/>
-          <w:sz w:val="28"/>
-          <w:szCs w:val="28"/>
-          <w:lang w:val="ru-RU" w:eastAsia="en-US" w:bidi="ar-SA"/>
-        </w:rPr>
-        <w:t>выработка стандартизированного процесса, который способствует появлению работников, обладающих высокой квалификацией, необходимых для правильного функционирования системы в целом.</w:t>
-      </w:r>
-      <w:r>
-        <w:rPr>
-          <w:rFonts w:eastAsiaTheme="minorHAnsi" w:cs="Times New Roman"/>
-          <w:kern w:val="0"/>
-          <w:sz w:val="28"/>
-          <w:szCs w:val="28"/>
-          <w:lang w:val="ru-RU" w:eastAsia="en-US" w:bidi="ar-SA"/>
-        </w:rPr>
-        <w:t xml:space="preserve"> </w:t>
-      </w:r>
-    </w:p>
-    <w:p>
-      <w:pPr>
-        <w:widowControl/>
-        <w:suppressAutoHyphens w:val="0"/>
-        <w:autoSpaceDE w:val="0"/>
-        <w:autoSpaceDN w:val="0"/>
-        <w:adjustRightInd w:val="0"/>
-        <w:spacing w:after="120" w:line="360" w:lineRule="auto"/>
-        <w:ind w:firstLine="708"/>
-        <w:contextualSpacing/>
-        <w:jc w:val="both"/>
-        <w:rPr>
           <w:rFonts w:cs="Times New Roman"/>
           <w:sz w:val="28"/>
           <w:szCs w:val="28"/>
@@ -6095,6 +6005,7 @@
           <w:rStyle w:val="10"/>
           <w:rFonts w:cs="Times New Roman"/>
           <w:szCs w:val="28"/>
+          <w:lang w:val="ru-RU"/>
         </w:rPr>
         <w:t>Л</w:t>
       </w:r>
@@ -7166,7 +7077,7 @@
             <w:noProof/>
             <w:lang w:val="ru-RU"/>
           </w:rPr>
-          <w:t>2</w:t>
+          <w:t>14</w:t>
         </w:r>
         <w:r>
           <w:fldChar w:fldCharType="end"/>
@@ -9006,7 +8917,7 @@
 </file>
 
 <file path=customXml/itemProps1.xml><?xml version="1.0" encoding="utf-8"?>
-<ds:datastoreItem xmlns:ds="http://schemas.openxmlformats.org/officeDocument/2006/customXml" ds:itemID="{0E71B081-7EEC-46AB-B2A7-37511D26F216}">
+<ds:datastoreItem xmlns:ds="http://schemas.openxmlformats.org/officeDocument/2006/customXml" ds:itemID="{E14F7345-4F2D-4367-8FE6-D20119C5D502}">
   <ds:schemaRefs>
     <ds:schemaRef ds:uri="http://schemas.openxmlformats.org/officeDocument/2006/bibliography"/>
   </ds:schemaRefs>

</xml_diff>